<commit_message>
modified version no of nm3sdo_edit after chanegs to reshape
git-svn-id: svn://127.0.0.1/Core@7537 17c802ae-cbca-534c-9e8e-6d19a4926c45
</commit_message>
<xml_diff>
--- a/trunk/doc/readme_nm_4500_fix21.docx
+++ b/trunk/doc/readme_nm_4500_fix21.docx
@@ -843,7 +843,23 @@
                 <w:sz w:val="16"/>
                 <w:szCs w:val="16"/>
               </w:rPr>
-              <w:t xml:space="preserve"> At the prompt type "START nm_4500_fix21.sql" and press return. </w:t>
+              <w:t xml:space="preserve"> At the </w:t>
+            </w:r>
+            <w:bookmarkStart w:id="0" w:name="_GoBack"/>
+            <w:bookmarkEnd w:id="0"/>
+            <w:r>
+              <w:rPr>
+                <w:sz w:val="16"/>
+                <w:szCs w:val="16"/>
+              </w:rPr>
+              <w:t>prompt type</w:t>
+            </w:r>
+            <w:r>
+              <w:rPr>
+                <w:sz w:val="16"/>
+                <w:szCs w:val="16"/>
+              </w:rPr>
+              <w:t xml:space="preserve"> "START nm_4500_fix21.sql" and press return. </w:t>
             </w:r>
           </w:p>
           <w:p>
@@ -1839,23 +1855,21 @@
               <w:spacing w:after="0" w:line="240" w:lineRule="auto"/>
               <w:ind w:left="109" w:right="92"/>
               <w:rPr>
-                <w:rFonts w:ascii="Arial" w:hAnsi="Arial" w:cs="Arial"/>
-                <w:color w:val="000000"/>
-                <w:sz w:val="18"/>
-                <w:szCs w:val="18"/>
-              </w:rPr>
-            </w:pPr>
-            <w:r>
-              <w:rPr>
                 <w:rFonts w:ascii="Calibri" w:hAnsi="Calibri" w:cs="Calibri"/>
                 <w:color w:val="000000"/>
                 <w:sz w:val="16"/>
                 <w:szCs w:val="16"/>
               </w:rPr>
-              <w:t>2.17</w:t>
+            </w:pPr>
+            <w:r>
+              <w:rPr>
+                <w:rFonts w:ascii="Calibri" w:hAnsi="Calibri" w:cs="Calibri"/>
+                <w:color w:val="000000"/>
+                <w:sz w:val="16"/>
+                <w:szCs w:val="16"/>
+              </w:rPr>
+              <w:t>2.18</w:t>
             </w:r>
-            <w:bookmarkStart w:id="0" w:name="_GoBack"/>
-            <w:bookmarkEnd w:id="0"/>
           </w:p>
         </w:tc>
       </w:tr>

</xml_diff>

<commit_message>
added new versions on packages to reflect the versions that contain the hierarchical nature of the theme role security
git-svn-id: svn://127.0.0.1/Core@7546 17c802ae-cbca-534c-9e8e-6d19a4926c45
</commit_message>
<xml_diff>
--- a/trunk/doc/readme_nm_4500_fix21.docx
+++ b/trunk/doc/readme_nm_4500_fix21.docx
@@ -845,8 +845,6 @@
               </w:rPr>
               <w:t xml:space="preserve"> At the </w:t>
             </w:r>
-            <w:bookmarkStart w:id="0" w:name="_GoBack"/>
-            <w:bookmarkEnd w:id="0"/>
             <w:r>
               <w:rPr>
                 <w:sz w:val="16"/>
@@ -1544,7 +1542,7 @@
                 <w:sz w:val="16"/>
                 <w:szCs w:val="16"/>
               </w:rPr>
-              <w:t>2.7</w:t>
+              <w:t>2.8</w:t>
             </w:r>
           </w:p>
         </w:tc>
@@ -1706,7 +1704,7 @@
                 <w:sz w:val="16"/>
                 <w:szCs w:val="16"/>
               </w:rPr>
-              <w:t>2.59</w:t>
+              <w:t>2.60</w:t>
             </w:r>
           </w:p>
         </w:tc>
@@ -1787,7 +1785,7 @@
                 <w:sz w:val="16"/>
                 <w:szCs w:val="16"/>
               </w:rPr>
-              <w:t>2.74</w:t>
+              <w:t>2.75</w:t>
             </w:r>
           </w:p>
         </w:tc>
@@ -1868,8 +1866,10 @@
                 <w:sz w:val="16"/>
                 <w:szCs w:val="16"/>
               </w:rPr>
-              <w:t>2.18</w:t>
+              <w:t>2.19</w:t>
             </w:r>
+            <w:bookmarkStart w:id="0" w:name="_GoBack"/>
+            <w:bookmarkEnd w:id="0"/>
           </w:p>
         </w:tc>
       </w:tr>

</xml_diff>

<commit_message>
Task 0112177 - minor change to nm3sdm.pkw version
git-svn-id: svn://127.0.0.1/Core@7634 17c802ae-cbca-534c-9e8e-6d19a4926c45
</commit_message>
<xml_diff>
--- a/trunk/doc/readme_nm_4500_fix21.docx
+++ b/trunk/doc/readme_nm_4500_fix21.docx
@@ -1704,8 +1704,10 @@
                 <w:sz w:val="16"/>
                 <w:szCs w:val="16"/>
               </w:rPr>
-              <w:t>2.60</w:t>
+              <w:t>2.61</w:t>
             </w:r>
+            <w:bookmarkStart w:id="0" w:name="_GoBack"/>
+            <w:bookmarkEnd w:id="0"/>
           </w:p>
         </w:tc>
       </w:tr>
@@ -1868,8 +1870,6 @@
               </w:rPr>
               <w:t>2.19</w:t>
             </w:r>
-            <w:bookmarkStart w:id="0" w:name="_GoBack"/>
-            <w:bookmarkEnd w:id="0"/>
           </w:p>
         </w:tc>
       </w:tr>

</xml_diff>

<commit_message>
added new version of nm3sdo package and new tasks known to be fixed
git-svn-id: svn://127.0.0.1/Core@7668 17c802ae-cbca-534c-9e8e-6d19a4926c45
</commit_message>
<xml_diff>
--- a/trunk/doc/readme_nm_4500_fix21.docx
+++ b/trunk/doc/readme_nm_4500_fix21.docx
@@ -1706,8 +1706,6 @@
               </w:rPr>
               <w:t>2.61</w:t>
             </w:r>
-            <w:bookmarkStart w:id="0" w:name="_GoBack"/>
-            <w:bookmarkEnd w:id="0"/>
           </w:p>
         </w:tc>
       </w:tr>
@@ -1787,7 +1785,7 @@
                 <w:sz w:val="16"/>
                 <w:szCs w:val="16"/>
               </w:rPr>
-              <w:t>2.75</w:t>
+              <w:t>2.76</w:t>
             </w:r>
           </w:p>
         </w:tc>
@@ -2607,6 +2605,288 @@
           </w:p>
         </w:tc>
       </w:tr>
+      <w:tr>
+        <w:trPr>
+          <w:cantSplit/>
+        </w:trPr>
+        <w:tc>
+          <w:tcPr>
+            <w:tcW w:w="1134" w:type="dxa"/>
+            <w:tcBorders>
+              <w:top w:val="single" w:sz="6" w:space="0" w:color="BFBFBF"/>
+              <w:left w:val="single" w:sz="4" w:space="0" w:color="BFBFBF"/>
+              <w:bottom w:val="single" w:sz="4" w:space="0" w:color="BFBFBF"/>
+              <w:right w:val="single" w:sz="6" w:space="0" w:color="BFBFBF"/>
+            </w:tcBorders>
+            <w:shd w:val="clear" w:color="auto" w:fill="FFFFFF"/>
+          </w:tcPr>
+          <w:p>
+            <w:pPr>
+              <w:keepLines/>
+              <w:widowControl w:val="0"/>
+              <w:autoSpaceDE w:val="0"/>
+              <w:autoSpaceDN w:val="0"/>
+              <w:adjustRightInd w:val="0"/>
+              <w:spacing w:after="0" w:line="240" w:lineRule="auto"/>
+              <w:ind w:left="108" w:right="94"/>
+              <w:rPr>
+                <w:rFonts w:ascii="Arial" w:hAnsi="Arial" w:cs="Arial"/>
+                <w:color w:val="000000"/>
+                <w:sz w:val="18"/>
+                <w:szCs w:val="18"/>
+              </w:rPr>
+            </w:pPr>
+            <w:bookmarkStart w:id="0" w:name="page_total_master0"/>
+            <w:bookmarkStart w:id="1" w:name="page_total"/>
+            <w:bookmarkEnd w:id="0"/>
+            <w:bookmarkEnd w:id="1"/>
+            <w:r>
+              <w:rPr>
+                <w:rFonts w:ascii="Calibri" w:hAnsi="Calibri" w:cs="Calibri"/>
+                <w:color w:val="000000"/>
+                <w:sz w:val="16"/>
+                <w:szCs w:val="16"/>
+              </w:rPr>
+              <w:t>0112099</w:t>
+            </w:r>
+          </w:p>
+        </w:tc>
+        <w:tc>
+          <w:tcPr>
+            <w:tcW w:w="6378" w:type="dxa"/>
+            <w:tcBorders>
+              <w:top w:val="single" w:sz="6" w:space="0" w:color="BFBFBF"/>
+              <w:left w:val="single" w:sz="6" w:space="0" w:color="BFBFBF"/>
+              <w:bottom w:val="single" w:sz="4" w:space="0" w:color="BFBFBF"/>
+              <w:right w:val="single" w:sz="6" w:space="0" w:color="BFBFBF"/>
+            </w:tcBorders>
+            <w:shd w:val="clear" w:color="auto" w:fill="FFFFFF"/>
+          </w:tcPr>
+          <w:p>
+            <w:pPr>
+              <w:keepLines/>
+              <w:widowControl w:val="0"/>
+              <w:autoSpaceDE w:val="0"/>
+              <w:autoSpaceDN w:val="0"/>
+              <w:adjustRightInd w:val="0"/>
+              <w:spacing w:after="0" w:line="240" w:lineRule="auto"/>
+              <w:ind w:left="122" w:right="76"/>
+              <w:rPr>
+                <w:rFonts w:ascii="Arial" w:hAnsi="Arial" w:cs="Arial"/>
+                <w:color w:val="000000"/>
+                <w:sz w:val="18"/>
+                <w:szCs w:val="18"/>
+              </w:rPr>
+            </w:pPr>
+            <w:r>
+              <w:rPr>
+                <w:rFonts w:ascii="Calibri" w:hAnsi="Calibri" w:cs="Calibri"/>
+                <w:color w:val="000000"/>
+                <w:sz w:val="16"/>
+                <w:szCs w:val="16"/>
+              </w:rPr>
+              <w:t xml:space="preserve">Route shapes are generated as multi-part geometries and are split at points of discontinuity of connectivity or discontinuity of measure. Multi-part geometries should be generated with a </w:t>
+            </w:r>
+            <w:proofErr w:type="spellStart"/>
+            <w:r>
+              <w:rPr>
+                <w:rFonts w:ascii="Calibri" w:hAnsi="Calibri" w:cs="Calibri"/>
+                <w:color w:val="000000"/>
+                <w:sz w:val="16"/>
+                <w:szCs w:val="16"/>
+              </w:rPr>
+              <w:t>gtype</w:t>
+            </w:r>
+            <w:proofErr w:type="spellEnd"/>
+            <w:r>
+              <w:rPr>
+                <w:rFonts w:ascii="Calibri" w:hAnsi="Calibri" w:cs="Calibri"/>
+                <w:color w:val="000000"/>
+                <w:sz w:val="16"/>
+                <w:szCs w:val="16"/>
+              </w:rPr>
+              <w:t xml:space="preserve"> of 3306. The fix will repair existing route shapes and will replace server code such that newly generated route shapes are built as 3306 where they are multi-part.</w:t>
+            </w:r>
+          </w:p>
+        </w:tc>
+        <w:tc>
+          <w:tcPr>
+            <w:tcW w:w="1134" w:type="dxa"/>
+            <w:tcBorders>
+              <w:top w:val="single" w:sz="6" w:space="0" w:color="BFBFBF"/>
+              <w:left w:val="single" w:sz="6" w:space="0" w:color="BFBFBF"/>
+              <w:bottom w:val="single" w:sz="4" w:space="0" w:color="BFBFBF"/>
+              <w:right w:val="single" w:sz="4" w:space="0" w:color="BFBFBF"/>
+            </w:tcBorders>
+            <w:shd w:val="clear" w:color="auto" w:fill="FFFFFF"/>
+          </w:tcPr>
+          <w:p>
+            <w:pPr>
+              <w:keepLines/>
+              <w:widowControl w:val="0"/>
+              <w:autoSpaceDE w:val="0"/>
+              <w:autoSpaceDN w:val="0"/>
+              <w:adjustRightInd w:val="0"/>
+              <w:spacing w:after="0" w:line="240" w:lineRule="auto"/>
+              <w:ind w:left="120" w:right="82"/>
+              <w:rPr>
+                <w:rFonts w:ascii="Arial" w:hAnsi="Arial" w:cs="Arial"/>
+                <w:color w:val="000000"/>
+                <w:sz w:val="18"/>
+                <w:szCs w:val="18"/>
+              </w:rPr>
+            </w:pPr>
+            <w:r>
+              <w:rPr>
+                <w:rFonts w:ascii="Calibri" w:hAnsi="Calibri" w:cs="Calibri"/>
+                <w:color w:val="000000"/>
+                <w:sz w:val="16"/>
+                <w:szCs w:val="16"/>
+              </w:rPr>
+              <w:t>8001410496</w:t>
+            </w:r>
+          </w:p>
+        </w:tc>
+      </w:tr>
+      <w:tr>
+        <w:trPr>
+          <w:cantSplit/>
+        </w:trPr>
+        <w:tc>
+          <w:tcPr>
+            <w:tcW w:w="1134" w:type="dxa"/>
+            <w:tcBorders>
+              <w:top w:val="single" w:sz="6" w:space="0" w:color="BFBFBF"/>
+              <w:left w:val="single" w:sz="4" w:space="0" w:color="BFBFBF"/>
+              <w:bottom w:val="single" w:sz="4" w:space="0" w:color="BFBFBF"/>
+              <w:right w:val="single" w:sz="6" w:space="0" w:color="BFBFBF"/>
+            </w:tcBorders>
+            <w:shd w:val="clear" w:color="auto" w:fill="FFFFFF"/>
+          </w:tcPr>
+          <w:p>
+            <w:pPr>
+              <w:keepLines/>
+              <w:widowControl w:val="0"/>
+              <w:autoSpaceDE w:val="0"/>
+              <w:autoSpaceDN w:val="0"/>
+              <w:adjustRightInd w:val="0"/>
+              <w:spacing w:after="0" w:line="240" w:lineRule="auto"/>
+              <w:ind w:left="108" w:right="94"/>
+              <w:rPr>
+                <w:rFonts w:ascii="Arial" w:hAnsi="Arial" w:cs="Arial"/>
+                <w:color w:val="000000"/>
+                <w:sz w:val="18"/>
+                <w:szCs w:val="18"/>
+              </w:rPr>
+            </w:pPr>
+            <w:r>
+              <w:rPr>
+                <w:rFonts w:ascii="Calibri" w:hAnsi="Calibri" w:cs="Calibri"/>
+                <w:color w:val="000000"/>
+                <w:sz w:val="16"/>
+                <w:szCs w:val="16"/>
+              </w:rPr>
+              <w:t>0112189</w:t>
+            </w:r>
+          </w:p>
+        </w:tc>
+        <w:tc>
+          <w:tcPr>
+            <w:tcW w:w="6378" w:type="dxa"/>
+            <w:tcBorders>
+              <w:top w:val="single" w:sz="6" w:space="0" w:color="BFBFBF"/>
+              <w:left w:val="single" w:sz="6" w:space="0" w:color="BFBFBF"/>
+              <w:bottom w:val="single" w:sz="4" w:space="0" w:color="BFBFBF"/>
+              <w:right w:val="single" w:sz="6" w:space="0" w:color="BFBFBF"/>
+            </w:tcBorders>
+            <w:shd w:val="clear" w:color="auto" w:fill="FFFFFF"/>
+          </w:tcPr>
+          <w:p>
+            <w:pPr>
+              <w:keepLines/>
+              <w:widowControl w:val="0"/>
+              <w:autoSpaceDE w:val="0"/>
+              <w:autoSpaceDN w:val="0"/>
+              <w:adjustRightInd w:val="0"/>
+              <w:spacing w:after="0" w:line="240" w:lineRule="auto"/>
+              <w:ind w:left="122" w:right="76"/>
+              <w:rPr>
+                <w:rFonts w:ascii="Arial" w:hAnsi="Arial" w:cs="Arial"/>
+                <w:color w:val="000000"/>
+                <w:sz w:val="18"/>
+                <w:szCs w:val="18"/>
+              </w:rPr>
+            </w:pPr>
+            <w:r>
+              <w:rPr>
+                <w:rFonts w:ascii="Calibri" w:hAnsi="Calibri" w:cs="Calibri"/>
+                <w:color w:val="000000"/>
+                <w:sz w:val="16"/>
+                <w:szCs w:val="16"/>
+              </w:rPr>
+              <w:t xml:space="preserve">LRM tool on the MapViewer applet in locator uses server code which </w:t>
+            </w:r>
+            <w:proofErr w:type="spellStart"/>
+            <w:r>
+              <w:rPr>
+                <w:rFonts w:ascii="Calibri" w:hAnsi="Calibri" w:cs="Calibri"/>
+                <w:color w:val="000000"/>
+                <w:sz w:val="16"/>
+                <w:szCs w:val="16"/>
+              </w:rPr>
+              <w:t>incorrcetly</w:t>
+            </w:r>
+            <w:proofErr w:type="spellEnd"/>
+            <w:r>
+              <w:rPr>
+                <w:rFonts w:ascii="Calibri" w:hAnsi="Calibri" w:cs="Calibri"/>
+                <w:color w:val="000000"/>
+                <w:sz w:val="16"/>
+                <w:szCs w:val="16"/>
+              </w:rPr>
+              <w:t xml:space="preserve"> translates measures to the route units despite the snapping being made directly to a route shape. Unit translation has been removed from the server code but there remains a 2DP rounding from within the applet. This will not be appropriate for some customer data.</w:t>
+            </w:r>
+          </w:p>
+        </w:tc>
+        <w:tc>
+          <w:tcPr>
+            <w:tcW w:w="1134" w:type="dxa"/>
+            <w:tcBorders>
+              <w:top w:val="single" w:sz="6" w:space="0" w:color="BFBFBF"/>
+              <w:left w:val="single" w:sz="6" w:space="0" w:color="BFBFBF"/>
+              <w:bottom w:val="single" w:sz="4" w:space="0" w:color="BFBFBF"/>
+              <w:right w:val="single" w:sz="4" w:space="0" w:color="BFBFBF"/>
+            </w:tcBorders>
+            <w:shd w:val="clear" w:color="auto" w:fill="FFFFFF"/>
+          </w:tcPr>
+          <w:p>
+            <w:pPr>
+              <w:keepLines/>
+              <w:widowControl w:val="0"/>
+              <w:autoSpaceDE w:val="0"/>
+              <w:autoSpaceDN w:val="0"/>
+              <w:adjustRightInd w:val="0"/>
+              <w:spacing w:after="0" w:line="240" w:lineRule="auto"/>
+              <w:ind w:left="120" w:right="82"/>
+              <w:rPr>
+                <w:rFonts w:ascii="Arial" w:hAnsi="Arial" w:cs="Arial"/>
+                <w:color w:val="000000"/>
+                <w:sz w:val="18"/>
+                <w:szCs w:val="18"/>
+              </w:rPr>
+            </w:pPr>
+            <w:r>
+              <w:rPr>
+                <w:rFonts w:ascii="Calibri" w:hAnsi="Calibri" w:cs="Calibri"/>
+                <w:color w:val="000000"/>
+                <w:sz w:val="16"/>
+                <w:szCs w:val="16"/>
+              </w:rPr>
+              <w:t>8001446309</w:t>
+            </w:r>
+          </w:p>
+        </w:tc>
+      </w:tr>
     </w:tbl>
     <w:p>
       <w:pPr>
@@ -2623,9 +2903,7 @@
           <w:szCs w:val="18"/>
         </w:rPr>
       </w:pPr>
-      <w:bookmarkStart w:id="1" w:name="page_total_master0"/>
-      <w:bookmarkStart w:id="2" w:name="page_total"/>
-      <w:bookmarkEnd w:id="1"/>
+      <w:bookmarkStart w:id="2" w:name="_GoBack"/>
       <w:bookmarkEnd w:id="2"/>
     </w:p>
     <w:sectPr>

</xml_diff>